<commit_message>
Update Project Phase1-The Better Group.docx
</commit_message>
<xml_diff>
--- a/Phase1/Project Phase1-The Better Group.docx
+++ b/Phase1/Project Phase1-The Better Group.docx
@@ -164,37 +164,12 @@
           <w:lang w:val="fr-CA"/>
         </w:rPr>
       </w:pPr>
-      <w:proofErr w:type="spellStart"/>
       <w:r>
         <w:rPr>
           <w:rFonts w:ascii="Cambria" w:eastAsia="Cambria" w:hAnsi="Cambria" w:cs="Cambria"/>
           <w:lang w:val="fr-CA"/>
         </w:rPr>
-        <w:t>Nimit</w:t>
-      </w:r>
-      <w:proofErr w:type="spellEnd"/>
-      <w:r>
-        <w:rPr>
-          <w:rFonts w:ascii="Cambria" w:eastAsia="Cambria" w:hAnsi="Cambria" w:cs="Cambria"/>
-          <w:lang w:val="fr-CA"/>
-        </w:rPr>
-        <w:t xml:space="preserve"> </w:t>
-      </w:r>
-      <w:proofErr w:type="spellStart"/>
-      <w:r>
-        <w:rPr>
-          <w:rFonts w:ascii="Cambria" w:eastAsia="Cambria" w:hAnsi="Cambria" w:cs="Cambria"/>
-          <w:lang w:val="fr-CA"/>
-        </w:rPr>
-        <w:t>Jaggi</w:t>
-      </w:r>
-      <w:proofErr w:type="spellEnd"/>
-      <w:r>
-        <w:rPr>
-          <w:rFonts w:ascii="Cambria" w:eastAsia="Cambria" w:hAnsi="Cambria" w:cs="Cambria"/>
-          <w:lang w:val="fr-CA"/>
-        </w:rPr>
-        <w:t xml:space="preserve"> – 40032159</w:t>
+        <w:t>Nimit Jaggi – 40032159</w:t>
       </w:r>
     </w:p>
     <w:p>
@@ -427,10 +402,10 @@
           <w:noProof/>
         </w:rPr>
         <w:object w:dxaOrig="8972" w:dyaOrig="7668" w14:anchorId="371C3EA1">
-          <v:rect id="rectole0000000000" o:spid="_x0000_i1025" alt="" style="width:448.5pt;height:382.5pt;mso-width-percent:0;mso-height-percent:0;mso-width-percent:0;mso-height-percent:0" o:ole="" o:preferrelative="t" stroked="f">
+          <v:rect id="rectole0000000000" o:spid="_x0000_i1025" alt="" style="width:448.4pt;height:382.8pt;mso-width-percent:0;mso-height-percent:0;mso-width-percent:0;mso-height-percent:0" o:ole="" o:preferrelative="t" stroked="f">
             <v:imagedata r:id="rId5" o:title=""/>
           </v:rect>
-          <o:OLEObject Type="Embed" ProgID="StaticMetafile" ShapeID="rectole0000000000" DrawAspect="Content" ObjectID="_1677245588" r:id="rId6"/>
+          <o:OLEObject Type="Embed" ProgID="StaticMetafile" ShapeID="rectole0000000000" DrawAspect="Content" ObjectID="_1677250214" r:id="rId6"/>
         </w:object>
       </w:r>
     </w:p>
@@ -1232,16 +1207,8 @@
         <w:rPr>
           <w:rFonts w:ascii="Cambria" w:eastAsia="Cambria" w:hAnsi="Cambria" w:cs="Cambria"/>
         </w:rPr>
-        <w:t xml:space="preserve">The queries required in this question can be found in the TXT file with the appropriate </w:t>
-      </w:r>
-      <w:proofErr w:type="gramStart"/>
-      <w:r>
-        <w:rPr>
-          <w:rFonts w:ascii="Cambria" w:eastAsia="Cambria" w:hAnsi="Cambria" w:cs="Cambria"/>
-        </w:rPr>
-        <w:t>name</w:t>
-      </w:r>
-      <w:proofErr w:type="gramEnd"/>
+        <w:t>The queries required in this question can be found in the TXT file with the appropriate name</w:t>
+      </w:r>
     </w:p>
     <w:p>
       <w:pPr>
@@ -1714,7 +1681,19 @@
         <w:rPr>
           <w:rFonts w:ascii="Cambria" w:eastAsia="Cambria" w:hAnsi="Cambria" w:cs="Cambria"/>
         </w:rPr>
-        <w:t>0.016s | 0.0959s</w:t>
+        <w:t xml:space="preserve">0.016s | </w:t>
+      </w:r>
+      <w:r>
+        <w:rPr>
+          <w:rFonts w:ascii="Cambria" w:eastAsia="Cambria" w:hAnsi="Cambria" w:cs="Cambria"/>
+        </w:rPr>
+        <w:t>12.39</w:t>
+      </w:r>
+      <w:r>
+        <w:rPr>
+          <w:rFonts w:ascii="Cambria" w:eastAsia="Cambria" w:hAnsi="Cambria" w:cs="Cambria"/>
+        </w:rPr>
+        <w:t>s</w:t>
       </w:r>
     </w:p>
     <w:p>
@@ -2003,7 +1982,31 @@
         <w:rPr>
           <w:rFonts w:ascii="Cambria" w:eastAsia="Cambria" w:hAnsi="Cambria" w:cs="Cambria"/>
         </w:rPr>
-        <w:t>0.014s | 12.500s</w:t>
+        <w:t>0.014s | 1</w:t>
+      </w:r>
+      <w:r>
+        <w:rPr>
+          <w:rFonts w:ascii="Cambria" w:eastAsia="Cambria" w:hAnsi="Cambria" w:cs="Cambria"/>
+        </w:rPr>
+        <w:t>1</w:t>
+      </w:r>
+      <w:r>
+        <w:rPr>
+          <w:rFonts w:ascii="Cambria" w:eastAsia="Cambria" w:hAnsi="Cambria" w:cs="Cambria"/>
+        </w:rPr>
+        <w:t>.</w:t>
+      </w:r>
+      <w:r>
+        <w:rPr>
+          <w:rFonts w:ascii="Cambria" w:eastAsia="Cambria" w:hAnsi="Cambria" w:cs="Cambria"/>
+        </w:rPr>
+        <w:t>169</w:t>
+      </w:r>
+      <w:r>
+        <w:rPr>
+          <w:rFonts w:ascii="Cambria" w:eastAsia="Cambria" w:hAnsi="Cambria" w:cs="Cambria"/>
+        </w:rPr>
+        <w:t>s</w:t>
       </w:r>
     </w:p>
     <w:p>

</xml_diff>

<commit_message>
Generated PDF for Submission
</commit_message>
<xml_diff>
--- a/Phase1/Project Phase1-The Better Group.docx
+++ b/Phase1/Project Phase1-The Better Group.docx
@@ -402,10 +402,10 @@
           <w:noProof/>
         </w:rPr>
         <w:object w:dxaOrig="8972" w:dyaOrig="7668" w14:anchorId="371C3EA1">
-          <v:rect id="rectole0000000000" o:spid="_x0000_i1025" alt="" style="width:448.4pt;height:382.8pt;mso-width-percent:0;mso-height-percent:0;mso-width-percent:0;mso-height-percent:0" o:ole="" o:preferrelative="t" stroked="f">
+          <v:rect id="rectole0000000000" o:spid="_x0000_i1025" alt="" style="width:448.3pt;height:382.4pt;mso-width-percent:0;mso-height-percent:0;mso-width-percent:0;mso-height-percent:0" o:ole="" o:preferrelative="t" stroked="f">
             <v:imagedata r:id="rId5" o:title=""/>
           </v:rect>
-          <o:OLEObject Type="Embed" ProgID="StaticMetafile" ShapeID="rectole0000000000" DrawAspect="Content" ObjectID="_1677250214" r:id="rId6"/>
+          <o:OLEObject Type="Embed" ProgID="StaticMetafile" ShapeID="rectole0000000000" DrawAspect="Content" ObjectID="_1677251342" r:id="rId6"/>
         </w:object>
       </w:r>
     </w:p>

</xml_diff>